<commit_message>
prawie wypelniona analiza lingwistyczna
</commit_message>
<xml_diff>
--- a/DOC/0/analiza lingwistyczna.docx
+++ b/DOC/0/analiza lingwistyczna.docx
@@ -815,7 +815,15 @@
         <w:t xml:space="preserve"> </w:t>
       </w:r>
       <w:r>
-        <w:t>banku Superbank zlecił realizację systemu TURBOBANK, przedstawiając poniższe żądania.</w:t>
+        <w:t xml:space="preserve">banku </w:t>
+      </w:r>
+      <w:proofErr w:type="spellStart"/>
+      <w:r>
+        <w:t>Superbank</w:t>
+      </w:r>
+      <w:proofErr w:type="spellEnd"/>
+      <w:r>
+        <w:t xml:space="preserve"> zlecił realizację systemu TURBOBANK, przedstawiając poniższe żądania.</w:t>
       </w:r>
     </w:p>
     <w:p>
@@ -835,11 +843,40 @@
       <w:r>
         <w:t xml:space="preserve">Bank </w:t>
       </w:r>
+      <w:proofErr w:type="spellStart"/>
       <w:r>
         <w:t>Superbank</w:t>
       </w:r>
-      <w:r>
-        <w:t xml:space="preserve"> zajmuje się udzielaniem kredytów klientom zgłaszającym się do banku. </w:t>
+      <w:proofErr w:type="spellEnd"/>
+      <w:r>
+        <w:t xml:space="preserve"> </w:t>
+      </w:r>
+      <w:r>
+        <w:rPr>
+          <w:color w:val="00B050"/>
+        </w:rPr>
+        <w:t xml:space="preserve">zajmuje się udzielaniem </w:t>
+      </w:r>
+      <w:r>
+        <w:rPr>
+          <w:color w:val="FF0000"/>
+        </w:rPr>
+        <w:t xml:space="preserve">kredytów </w:t>
+      </w:r>
+      <w:r>
+        <w:rPr>
+          <w:color w:val="FF0000"/>
+        </w:rPr>
+        <w:t>klientom</w:t>
+      </w:r>
+      <w:r>
+        <w:rPr>
+          <w:color w:val="FF0000"/>
+        </w:rPr>
+        <w:t>, którzy zgłaszają się do banku</w:t>
+      </w:r>
+      <w:r>
+        <w:t xml:space="preserve"> </w:t>
       </w:r>
     </w:p>
     <w:p>
@@ -1248,19 +1285,19 @@
         <w:t>pracownika obsługi klienta</w:t>
       </w:r>
       <w:r>
+        <w:rPr>
+          <w:color w:val="FF0000"/>
+        </w:rPr>
+        <w:t xml:space="preserve"> i wydaje opinię analityczną</w:t>
+      </w:r>
+      <w:r>
         <w:t xml:space="preserve">. </w:t>
       </w:r>
       <w:r>
         <w:rPr>
           <w:color w:val="FF0000"/>
         </w:rPr>
-        <w:t>A</w:t>
-      </w:r>
-      <w:r>
-        <w:rPr>
-          <w:color w:val="FF0000"/>
-        </w:rPr>
-        <w:t xml:space="preserve">nalityk </w:t>
+        <w:t xml:space="preserve">Analityk </w:t>
       </w:r>
       <w:r>
         <w:rPr>
@@ -1322,11 +1359,19 @@
       <w:r>
         <w:t xml:space="preserve">jego </w:t>
       </w:r>
-      <w:r>
-        <w:rPr>
-          <w:color w:val="FF0000"/>
-        </w:rPr>
-        <w:t xml:space="preserve">scoring kredytowy </w:t>
+      <w:proofErr w:type="spellStart"/>
+      <w:r>
+        <w:rPr>
+          <w:color w:val="FF0000"/>
+        </w:rPr>
+        <w:t>scoring</w:t>
+      </w:r>
+      <w:proofErr w:type="spellEnd"/>
+      <w:r>
+        <w:rPr>
+          <w:color w:val="FF0000"/>
+        </w:rPr>
+        <w:t xml:space="preserve"> kredytowy </w:t>
       </w:r>
       <w:r>
         <w:t xml:space="preserve">(w zakresie 0-100), po czym </w:t>
@@ -1665,10 +1710,20 @@
         <w:rPr>
           <w:color w:val="FF0000"/>
         </w:rPr>
+        <w:lastRenderedPageBreak/>
         <w:t xml:space="preserve">Bank </w:t>
       </w:r>
       <w:r>
-        <w:t xml:space="preserve">chciałby usprawnić obsługę </w:t>
+        <w:t xml:space="preserve">chciałby </w:t>
+      </w:r>
+      <w:r>
+        <w:rPr>
+          <w:color w:val="00B050"/>
+        </w:rPr>
+        <w:t xml:space="preserve">usprawnić </w:t>
+      </w:r>
+      <w:r>
+        <w:t xml:space="preserve">obsługę </w:t>
       </w:r>
       <w:r>
         <w:rPr>
@@ -1730,7 +1785,6 @@
         <w:ind w:firstLine="708"/>
       </w:pPr>
       <w:r>
-        <w:lastRenderedPageBreak/>
         <w:t xml:space="preserve">Wszystkie </w:t>
       </w:r>
       <w:r>
@@ -1906,11 +1960,19 @@
         </w:rPr>
         <w:t xml:space="preserve">obliczania </w:t>
       </w:r>
-      <w:r>
-        <w:rPr>
-          <w:color w:val="FF0000"/>
-        </w:rPr>
-        <w:t>scoringu kredytowego</w:t>
+      <w:proofErr w:type="spellStart"/>
+      <w:r>
+        <w:rPr>
+          <w:color w:val="FF0000"/>
+        </w:rPr>
+        <w:t>scoringu</w:t>
+      </w:r>
+      <w:proofErr w:type="spellEnd"/>
+      <w:r>
+        <w:rPr>
+          <w:color w:val="FF0000"/>
+        </w:rPr>
+        <w:t xml:space="preserve"> kredytowego</w:t>
       </w:r>
       <w:r>
         <w:t xml:space="preserve">, wykrywania </w:t>
@@ -1922,7 +1984,7 @@
         <w:t xml:space="preserve">podejrzanych transakcji </w:t>
       </w:r>
       <w:r>
-        <w:t>i jego opiniowania.</w:t>
+        <w:t>i jego opiniowania</w:t>
       </w:r>
     </w:p>
     <w:p>
@@ -1935,7 +1997,35 @@
         <w:spacing w:after="0"/>
       </w:pPr>
       <w:r>
-        <w:t xml:space="preserve">Generowanie raportów dotyczących podejrzanych transakcji oraz </w:t>
+        <w:rPr>
+          <w:color w:val="00B050"/>
+        </w:rPr>
+        <w:t xml:space="preserve">Automatyzację </w:t>
+      </w:r>
+      <w:r>
+        <w:t>opiniowania wniosku</w:t>
+      </w:r>
+    </w:p>
+    <w:p>
+      <w:pPr>
+        <w:pStyle w:val="Akapitzlist"/>
+        <w:numPr>
+          <w:ilvl w:val="0"/>
+          <w:numId w:val="28"/>
+        </w:numPr>
+        <w:spacing w:after="0"/>
+      </w:pPr>
+      <w:r>
+        <w:rPr>
+          <w:color w:val="00B050"/>
+        </w:rPr>
+        <w:t xml:space="preserve">Automatyzację generacji </w:t>
+      </w:r>
+      <w:r>
+        <w:t>raportów dziennych</w:t>
+      </w:r>
+      <w:r>
+        <w:t xml:space="preserve"> dotyczących podejrzanych transakcji oraz </w:t>
       </w:r>
       <w:r>
         <w:rPr>
@@ -7791,6 +7881,25 @@
 </file>
 
 <file path=customXml/item1.xml><?xml version="1.0" encoding="utf-8"?>
+<b:Sources xmlns:b="http://schemas.openxmlformats.org/officeDocument/2006/bibliography" xmlns="http://schemas.openxmlformats.org/officeDocument/2006/bibliography" SelectedStyle="\APA.XSL" StyleName="APA"/>
+</file>
+
+<file path=customXml/item2.xml><?xml version="1.0" encoding="utf-8"?>
+<?mso-contentType ?>
+<FormTemplates xmlns="http://schemas.microsoft.com/sharepoint/v3/contenttype/forms">
+  <Display>DocumentLibraryForm</Display>
+  <Edit>DocumentLibraryForm</Edit>
+  <New>DocumentLibraryForm</New>
+</FormTemplates>
+</file>
+
+<file path=customXml/item3.xml><?xml version="1.0" encoding="utf-8"?>
+<p:properties xmlns:p="http://schemas.microsoft.com/office/2006/metadata/properties" xmlns:xsi="http://www.w3.org/2001/XMLSchema-instance" xmlns:pc="http://schemas.microsoft.com/office/infopath/2007/PartnerControls">
+  <documentManagement/>
+</p:properties>
+</file>
+
+<file path=customXml/item4.xml><?xml version="1.0" encoding="utf-8"?>
 <ct:contentTypeSchema xmlns:ct="http://schemas.microsoft.com/office/2006/metadata/contentType" xmlns:ma="http://schemas.microsoft.com/office/2006/metadata/properties/metaAttributes" ct:_="" ma:_="" ma:contentTypeName="Document" ma:contentTypeID="0x010100BEEB1C74C507174CB80ACBA5C0758B2C" ma:contentTypeVersion="0" ma:contentTypeDescription="Create a new document." ma:contentTypeScope="" ma:versionID="452fe86534787d08a3ead8a5fcb28c92">
   <xsd:schema xmlns:xsd="http://www.w3.org/2001/XMLSchema" xmlns:xs="http://www.w3.org/2001/XMLSchema" xmlns:p="http://schemas.microsoft.com/office/2006/metadata/properties" targetNamespace="http://schemas.microsoft.com/office/2006/metadata/properties" ma:root="true" ma:fieldsID="c64490b4aec6201516c3a874156f37b2">
     <xsd:element name="properties">
@@ -7904,26 +8013,32 @@
 </ct:contentTypeSchema>
 </file>
 
-<file path=customXml/item2.xml><?xml version="1.0" encoding="utf-8"?>
-<p:properties xmlns:p="http://schemas.microsoft.com/office/2006/metadata/properties" xmlns:xsi="http://www.w3.org/2001/XMLSchema-instance" xmlns:pc="http://schemas.microsoft.com/office/infopath/2007/PartnerControls">
-  <documentManagement/>
-</p:properties>
+<file path=customXml/itemProps1.xml><?xml version="1.0" encoding="utf-8"?>
+<ds:datastoreItem xmlns:ds="http://schemas.openxmlformats.org/officeDocument/2006/customXml" ds:itemID="{0909E559-E5F5-4876-AA32-3C6A4666F9B1}">
+  <ds:schemaRefs>
+    <ds:schemaRef ds:uri="http://schemas.openxmlformats.org/officeDocument/2006/bibliography"/>
+  </ds:schemaRefs>
+</ds:datastoreItem>
 </file>
 
-<file path=customXml/item3.xml><?xml version="1.0" encoding="utf-8"?>
-<?mso-contentType ?>
-<FormTemplates xmlns="http://schemas.microsoft.com/sharepoint/v3/contenttype/forms">
-  <Display>DocumentLibraryForm</Display>
-  <Edit>DocumentLibraryForm</Edit>
-  <New>DocumentLibraryForm</New>
-</FormTemplates>
+<file path=customXml/itemProps2.xml><?xml version="1.0" encoding="utf-8"?>
+<ds:datastoreItem xmlns:ds="http://schemas.openxmlformats.org/officeDocument/2006/customXml" ds:itemID="{A3C3B434-4C02-4936-9B26-8D99D5A73A89}">
+  <ds:schemaRefs>
+    <ds:schemaRef ds:uri="http://schemas.microsoft.com/sharepoint/v3/contenttype/forms"/>
+  </ds:schemaRefs>
+</ds:datastoreItem>
 </file>
 
-<file path=customXml/item4.xml><?xml version="1.0" encoding="utf-8"?>
-<b:Sources xmlns:b="http://schemas.openxmlformats.org/officeDocument/2006/bibliography" xmlns="http://schemas.openxmlformats.org/officeDocument/2006/bibliography" SelectedStyle="\APA.XSL" StyleName="APA"/>
+<file path=customXml/itemProps3.xml><?xml version="1.0" encoding="utf-8"?>
+<ds:datastoreItem xmlns:ds="http://schemas.openxmlformats.org/officeDocument/2006/customXml" ds:itemID="{200B77CC-482A-44DD-AEA5-63C02BDD44AC}">
+  <ds:schemaRefs>
+    <ds:schemaRef ds:uri="http://schemas.microsoft.com/office/2006/metadata/properties"/>
+    <ds:schemaRef ds:uri="http://schemas.microsoft.com/office/infopath/2007/PartnerControls"/>
+  </ds:schemaRefs>
+</ds:datastoreItem>
 </file>
 
-<file path=customXml/itemProps1.xml><?xml version="1.0" encoding="utf-8"?>
+<file path=customXml/itemProps4.xml><?xml version="1.0" encoding="utf-8"?>
 <ds:datastoreItem xmlns:ds="http://schemas.openxmlformats.org/officeDocument/2006/customXml" ds:itemID="{3D19CF12-9B06-4AF3-ABBD-CF29A25338E2}">
   <ds:schemaRefs>
     <ds:schemaRef ds:uri="http://schemas.microsoft.com/office/2006/metadata/contentType"/>
@@ -7937,29 +8052,4 @@
     <ds:schemaRef ds:uri="http://schemas.microsoft.com/office/infopath/2007/PartnerControls"/>
   </ds:schemaRefs>
 </ds:datastoreItem>
-</file>
-
-<file path=customXml/itemProps2.xml><?xml version="1.0" encoding="utf-8"?>
-<ds:datastoreItem xmlns:ds="http://schemas.openxmlformats.org/officeDocument/2006/customXml" ds:itemID="{200B77CC-482A-44DD-AEA5-63C02BDD44AC}">
-  <ds:schemaRefs>
-    <ds:schemaRef ds:uri="http://schemas.microsoft.com/office/2006/metadata/properties"/>
-    <ds:schemaRef ds:uri="http://schemas.microsoft.com/office/infopath/2007/PartnerControls"/>
-  </ds:schemaRefs>
-</ds:datastoreItem>
-</file>
-
-<file path=customXml/itemProps3.xml><?xml version="1.0" encoding="utf-8"?>
-<ds:datastoreItem xmlns:ds="http://schemas.openxmlformats.org/officeDocument/2006/customXml" ds:itemID="{A3C3B434-4C02-4936-9B26-8D99D5A73A89}">
-  <ds:schemaRefs>
-    <ds:schemaRef ds:uri="http://schemas.microsoft.com/sharepoint/v3/contenttype/forms"/>
-  </ds:schemaRefs>
-</ds:datastoreItem>
-</file>
-
-<file path=customXml/itemProps4.xml><?xml version="1.0" encoding="utf-8"?>
-<ds:datastoreItem xmlns:ds="http://schemas.openxmlformats.org/officeDocument/2006/customXml" ds:itemID="{0909E559-E5F5-4876-AA32-3C6A4666F9B1}">
-  <ds:schemaRefs>
-    <ds:schemaRef ds:uri="http://schemas.openxmlformats.org/officeDocument/2006/bibliography"/>
-  </ds:schemaRefs>
-</ds:datastoreItem>
 </file>
</xml_diff>

<commit_message>
pierwsza runda poprawek w A
</commit_message>
<xml_diff>
--- a/DOC/0/analiza lingwistyczna.docx
+++ b/DOC/0/analiza lingwistyczna.docx
@@ -280,7 +280,7 @@
               <w:rPr>
                 <w:noProof/>
               </w:rPr>
-              <w:t>4 marca 2023</w:t>
+              <w:t>1 kwietnia 2023</w:t>
             </w:r>
             <w:r>
               <w:fldChar w:fldCharType="end"/>
@@ -806,12 +806,21 @@
         <w:ind w:firstLine="360"/>
       </w:pPr>
       <w:r>
+        <w:rPr>
+          <w:color w:val="FF0000"/>
+        </w:rPr>
         <w:t>Członek zarząd</w:t>
       </w:r>
       <w:r>
+        <w:rPr>
+          <w:color w:val="FF0000"/>
+        </w:rPr>
         <w:t>u</w:t>
       </w:r>
       <w:r>
+        <w:rPr>
+          <w:color w:val="FF0000"/>
+        </w:rPr>
         <w:t xml:space="preserve"> </w:t>
       </w:r>
       <w:r>
@@ -819,11 +828,53 @@
       </w:r>
       <w:proofErr w:type="spellStart"/>
       <w:r>
+        <w:rPr>
+          <w:color w:val="FF0000"/>
+        </w:rPr>
         <w:t>Superbank</w:t>
       </w:r>
       <w:proofErr w:type="spellEnd"/>
       <w:r>
-        <w:t xml:space="preserve"> zlecił realizację systemu TURBOBANK, przedstawiając poniższe żądania.</w:t>
+        <w:rPr>
+          <w:color w:val="FF0000"/>
+        </w:rPr>
+        <w:t xml:space="preserve"> </w:t>
+      </w:r>
+      <w:r>
+        <w:rPr>
+          <w:color w:val="00B050"/>
+        </w:rPr>
+        <w:t xml:space="preserve">zlecił </w:t>
+      </w:r>
+      <w:r>
+        <w:t xml:space="preserve">realizację </w:t>
+      </w:r>
+      <w:r>
+        <w:rPr>
+          <w:color w:val="FF0000"/>
+        </w:rPr>
+        <w:t>systemu TURBOBANK</w:t>
+      </w:r>
+      <w:r>
+        <w:t xml:space="preserve">, </w:t>
+      </w:r>
+      <w:r>
+        <w:rPr>
+          <w:color w:val="00B050"/>
+        </w:rPr>
+        <w:t xml:space="preserve">przedstawiając </w:t>
+      </w:r>
+      <w:r>
+        <w:t xml:space="preserve">poniższe </w:t>
+      </w:r>
+      <w:r>
+        <w:rPr>
+          <w:color w:val="FF0000"/>
+        </w:rPr>
+        <w:t>żądania</w:t>
+      </w:r>
+      <w:r>
+        <w:t>.</w:t>
       </w:r>
     </w:p>
     <w:p>
@@ -876,6 +927,12 @@
         <w:t>, którzy zgłaszają się do banku</w:t>
       </w:r>
       <w:r>
+        <w:rPr>
+          <w:color w:val="FF0000"/>
+        </w:rPr>
+        <w:t>.</w:t>
+      </w:r>
+      <w:r>
         <w:t xml:space="preserve"> </w:t>
       </w:r>
     </w:p>
@@ -899,7 +956,40 @@
         <w:rPr>
           <w:color w:val="FF0000"/>
         </w:rPr>
-        <w:t xml:space="preserve">klienta </w:t>
+        <w:t>klienta</w:t>
+      </w:r>
+      <w:r>
+        <w:rPr>
+          <w:color w:val="FF0000"/>
+        </w:rPr>
+        <w:t xml:space="preserve"> </w:t>
+      </w:r>
+      <w:r>
+        <w:t>i</w:t>
+      </w:r>
+      <w:r>
+        <w:rPr>
+          <w:color w:val="FF0000"/>
+        </w:rPr>
+        <w:t xml:space="preserve"> </w:t>
+      </w:r>
+      <w:r>
+        <w:rPr>
+          <w:color w:val="00B050"/>
+        </w:rPr>
+        <w:t>otwiera</w:t>
+      </w:r>
+      <w:r>
+        <w:rPr>
+          <w:color w:val="FF0000"/>
+        </w:rPr>
+        <w:t xml:space="preserve"> wniosek</w:t>
+      </w:r>
+      <w:r>
+        <w:rPr>
+          <w:color w:val="FF0000"/>
+        </w:rPr>
+        <w:t xml:space="preserve"> </w:t>
       </w:r>
       <w:r>
         <w:t xml:space="preserve">na umówionej </w:t>
@@ -1255,13 +1345,22 @@
         <w:ind w:firstLine="708"/>
       </w:pPr>
       <w:r>
-        <w:t xml:space="preserve">W kolejnym kroku </w:t>
-      </w:r>
-      <w:r>
-        <w:rPr>
-          <w:color w:val="FF0000"/>
-        </w:rPr>
-        <w:t xml:space="preserve">analityk </w:t>
+        <w:t>W kolejnym kroku</w:t>
+      </w:r>
+      <w:r>
+        <w:t xml:space="preserve"> podejmowana jest decyzja analityczna. </w:t>
+      </w:r>
+      <w:r>
+        <w:rPr>
+          <w:color w:val="FF0000"/>
+        </w:rPr>
+        <w:t>A</w:t>
+      </w:r>
+      <w:r>
+        <w:rPr>
+          <w:color w:val="FF0000"/>
+        </w:rPr>
+        <w:t xml:space="preserve">nalityk </w:t>
       </w:r>
       <w:r>
         <w:rPr>
@@ -1636,10 +1735,37 @@
         <w:rPr>
           <w:color w:val="FF0000"/>
         </w:rPr>
-        <w:t xml:space="preserve">dzienne raporty dotyczące podejrzanych transakcji </w:t>
+        <w:t>dzienn</w:t>
+      </w:r>
+      <w:r>
+        <w:rPr>
+          <w:color w:val="FF0000"/>
+        </w:rPr>
+        <w:t>y</w:t>
+      </w:r>
+      <w:r>
+        <w:rPr>
+          <w:color w:val="FF0000"/>
+        </w:rPr>
+        <w:t xml:space="preserve"> raport dotycząc</w:t>
+      </w:r>
+      <w:r>
+        <w:rPr>
+          <w:color w:val="FF0000"/>
+        </w:rPr>
+        <w:t>y</w:t>
+      </w:r>
+      <w:r>
+        <w:rPr>
+          <w:color w:val="FF0000"/>
+        </w:rPr>
+        <w:t xml:space="preserve"> podejrzanych transakcji </w:t>
       </w:r>
       <w:r>
         <w:t xml:space="preserve">oraz </w:t>
+      </w:r>
+      <w:r>
+        <w:t xml:space="preserve">na jego podstawie </w:t>
       </w:r>
       <w:r>
         <w:rPr>

</xml_diff>